<commit_message>
agregue un nuevo punto al enunciado y correciones
</commit_message>
<xml_diff>
--- a/Comercio enunciado.docx
+++ b/Comercio enunciado.docx
@@ -123,23 +123,270 @@
           <w:szCs w:val="18"/>
           <w:lang w:val="es-ES"/>
         </w:rPr>
-        <w:t xml:space="preserve">Los administradores de la empresa requieren una página web que les permita llevar a cabo las diversas transacciones mencionadas. Los administradores tendrán acceso al sistema a través de un usuario y contraseña. Los procesos solicitados son: 1. ABM Cliente 2. ABM Proveedor 3. ABM Producto´ 4. ABM Compra  5. ABM Detalle de Compra.  6. Listar las compras realizados en un rango de fecha (Fecha Desde y Fecha Hasta). Mostrar: fecha de compra, forma de pago, total, nombre y apellido del cliente, producto, cantidad vendida, precio unitario, descuento e incremento. 7. Listar los  productos y de la empresa por categoría (Control que permita seleccionar las distintas categorías). 8. Listar las compras realizadas por un cliente previamente seleccionado 9. Listar los  proveedores de la empresa por calidad (Control que permita seleccionar las distintas calidades), y los productos que ofrece </w:t>
-      </w:r>
-      <w:r>
-        <w:rPr>
-          <w:sz w:val="18"/>
-          <w:szCs w:val="18"/>
-          <w:lang w:val="es-ES"/>
-        </w:rPr>
-        <w:t xml:space="preserve"> 10</w:t>
-      </w:r>
-      <w:r>
-        <w:rPr>
-          <w:sz w:val="18"/>
-          <w:szCs w:val="18"/>
-          <w:lang w:val="es-ES"/>
-        </w:rPr>
-        <w:t xml:space="preserve">. Listar los productos solicitados por un cliente determinado (Control que permita seleccionar los distintos clientes).  </w:t>
+        <w:t xml:space="preserve">Los administradores de la empresa requieren una página web que les permita llevar a cabo las diversas transacciones mencionadas. Los administradores tendrán acceso al sistema a través de un usuario y contraseña. Los procesos solicitados son: </w:t>
+      </w:r>
+    </w:p>
+    <w:p>
+      <w:pPr>
+        <w:numPr>
+          <w:ilvl w:val="0"/>
+          <w:numId w:val="1"/>
+        </w:numPr>
+        <w:rPr>
+          <w:sz w:val="18"/>
+          <w:szCs w:val="18"/>
+          <w:lang w:val="es-ES"/>
+        </w:rPr>
+      </w:pPr>
+      <w:r>
+        <w:rPr>
+          <w:sz w:val="18"/>
+          <w:szCs w:val="18"/>
+          <w:lang w:val="es-ES"/>
+        </w:rPr>
+        <w:t xml:space="preserve">1. ABM Cliente </w:t>
+      </w:r>
+    </w:p>
+    <w:p>
+      <w:pPr>
+        <w:numPr>
+          <w:ilvl w:val="0"/>
+          <w:numId w:val="1"/>
+        </w:numPr>
+        <w:rPr>
+          <w:sz w:val="18"/>
+          <w:szCs w:val="18"/>
+          <w:lang w:val="es-ES"/>
+        </w:rPr>
+      </w:pPr>
+      <w:r>
+        <w:rPr>
+          <w:sz w:val="18"/>
+          <w:szCs w:val="18"/>
+          <w:lang w:val="es-ES"/>
+        </w:rPr>
+        <w:t xml:space="preserve">2. ABM Proveedor </w:t>
+      </w:r>
+    </w:p>
+    <w:p>
+      <w:pPr>
+        <w:numPr>
+          <w:ilvl w:val="0"/>
+          <w:numId w:val="1"/>
+        </w:numPr>
+        <w:rPr>
+          <w:sz w:val="18"/>
+          <w:szCs w:val="18"/>
+          <w:lang w:val="es-ES"/>
+        </w:rPr>
+      </w:pPr>
+      <w:r>
+        <w:rPr>
+          <w:sz w:val="18"/>
+          <w:szCs w:val="18"/>
+          <w:lang w:val="es-ES"/>
+        </w:rPr>
+        <w:t xml:space="preserve">3. ABM Producto´ </w:t>
+      </w:r>
+    </w:p>
+    <w:p>
+      <w:pPr>
+        <w:numPr>
+          <w:ilvl w:val="0"/>
+          <w:numId w:val="1"/>
+        </w:numPr>
+        <w:rPr>
+          <w:sz w:val="18"/>
+          <w:szCs w:val="18"/>
+          <w:lang w:val="es-ES"/>
+        </w:rPr>
+      </w:pPr>
+      <w:r>
+        <w:rPr>
+          <w:sz w:val="18"/>
+          <w:szCs w:val="18"/>
+          <w:lang w:val="es-ES"/>
+        </w:rPr>
+        <w:t>4. ABM Compra</w:t>
+      </w:r>
+    </w:p>
+    <w:p>
+      <w:pPr>
+        <w:numPr>
+          <w:ilvl w:val="0"/>
+          <w:numId w:val="1"/>
+        </w:numPr>
+        <w:rPr>
+          <w:sz w:val="18"/>
+          <w:szCs w:val="18"/>
+          <w:lang w:val="es-ES"/>
+        </w:rPr>
+      </w:pPr>
+      <w:r>
+        <w:rPr>
+          <w:sz w:val="18"/>
+          <w:szCs w:val="18"/>
+          <w:lang w:val="es-ES"/>
+        </w:rPr>
+        <w:t xml:space="preserve"> 5. ABM Detalle de Compra.  </w:t>
+      </w:r>
+    </w:p>
+    <w:p>
+      <w:pPr>
+        <w:numPr>
+          <w:ilvl w:val="0"/>
+          <w:numId w:val="1"/>
+        </w:numPr>
+        <w:rPr>
+          <w:sz w:val="18"/>
+          <w:szCs w:val="18"/>
+          <w:lang w:val="es-ES"/>
+        </w:rPr>
+      </w:pPr>
+      <w:r>
+        <w:rPr>
+          <w:sz w:val="18"/>
+          <w:szCs w:val="18"/>
+          <w:lang w:val="es-ES"/>
+        </w:rPr>
+        <w:t xml:space="preserve">6. Listar las compras realizados en un rango de fecha (Fecha Desde y Fecha Hasta). Mostrar: fecha de compra, forma de pago, total, nombre y apellido del cliente, producto, cantidad vendida, precio unitario, descuento e incremento. </w:t>
+      </w:r>
+    </w:p>
+    <w:p>
+      <w:pPr>
+        <w:numPr>
+          <w:ilvl w:val="0"/>
+          <w:numId w:val="1"/>
+        </w:numPr>
+        <w:rPr>
+          <w:sz w:val="18"/>
+          <w:szCs w:val="18"/>
+          <w:lang w:val="es-ES"/>
+        </w:rPr>
+      </w:pPr>
+      <w:r>
+        <w:rPr>
+          <w:sz w:val="18"/>
+          <w:szCs w:val="18"/>
+          <w:lang w:val="es-ES"/>
+        </w:rPr>
+        <w:t xml:space="preserve">7. Listar los  productos y de la empresa por categoría (Control que permita seleccionar las distintas categorías). </w:t>
+      </w:r>
+    </w:p>
+    <w:p>
+      <w:pPr>
+        <w:numPr>
+          <w:ilvl w:val="0"/>
+          <w:numId w:val="1"/>
+        </w:numPr>
+        <w:rPr>
+          <w:sz w:val="18"/>
+          <w:szCs w:val="18"/>
+          <w:lang w:val="es-ES"/>
+        </w:rPr>
+      </w:pPr>
+      <w:r>
+        <w:rPr>
+          <w:sz w:val="18"/>
+          <w:szCs w:val="18"/>
+          <w:lang w:val="es-ES"/>
+        </w:rPr>
+        <w:t xml:space="preserve">8. Listar las compras realizadas por un cliente previamente seleccionado </w:t>
+      </w:r>
+    </w:p>
+    <w:p>
+      <w:pPr>
+        <w:numPr>
+          <w:ilvl w:val="0"/>
+          <w:numId w:val="1"/>
+        </w:numPr>
+        <w:rPr>
+          <w:sz w:val="18"/>
+          <w:szCs w:val="18"/>
+          <w:lang w:val="es-ES"/>
+        </w:rPr>
+      </w:pPr>
+      <w:r>
+        <w:rPr>
+          <w:sz w:val="18"/>
+          <w:szCs w:val="18"/>
+          <w:lang w:val="es-ES"/>
+        </w:rPr>
+        <w:t xml:space="preserve">9. Listar los  proveedores de la empresa por calidad (Control que permita seleccionar las distintas calidades), y los productos que ofrece </w:t>
+      </w:r>
+      <w:r>
+        <w:rPr>
+          <w:sz w:val="18"/>
+          <w:szCs w:val="18"/>
+          <w:lang w:val="es-ES"/>
+        </w:rPr>
+        <w:t xml:space="preserve"> </w:t>
+      </w:r>
+    </w:p>
+    <w:p>
+      <w:pPr>
+        <w:numPr>
+          <w:ilvl w:val="0"/>
+          <w:numId w:val="1"/>
+        </w:numPr>
+        <w:rPr>
+          <w:sz w:val="18"/>
+          <w:szCs w:val="18"/>
+          <w:lang w:val="es-ES"/>
+        </w:rPr>
+      </w:pPr>
+      <w:r>
+        <w:rPr>
+          <w:sz w:val="18"/>
+          <w:szCs w:val="18"/>
+          <w:lang w:val="es-ES"/>
+        </w:rPr>
+        <w:t>10</w:t>
+      </w:r>
+      <w:r>
+        <w:rPr>
+          <w:sz w:val="18"/>
+          <w:szCs w:val="18"/>
+          <w:lang w:val="es-ES"/>
+        </w:rPr>
+        <w:t>. Listar los productos solicitados por un cliente determinado (Control que permita selecc</w:t>
+      </w:r>
+      <w:r>
+        <w:rPr>
+          <w:sz w:val="18"/>
+          <w:szCs w:val="18"/>
+          <w:lang w:val="es-ES"/>
+        </w:rPr>
+        <w:t xml:space="preserve">ionar los distintos clientes). </w:t>
+      </w:r>
+    </w:p>
+    <w:p>
+      <w:pPr>
+        <w:numPr>
+          <w:ilvl w:val="0"/>
+          <w:numId w:val="1"/>
+        </w:numPr>
+        <w:rPr>
+          <w:sz w:val="18"/>
+          <w:szCs w:val="18"/>
+          <w:lang w:val="es-ES"/>
+        </w:rPr>
+      </w:pPr>
+      <w:r>
+        <w:rPr>
+          <w:sz w:val="18"/>
+          <w:szCs w:val="18"/>
+          <w:lang w:val="es-ES"/>
+        </w:rPr>
+        <w:t xml:space="preserve">11. Emitir un informe con lo recaudado de las  ventas en un rango de fecha </w:t>
+      </w:r>
+      <w:r>
+        <w:rPr>
+          <w:sz w:val="18"/>
+          <w:szCs w:val="18"/>
+          <w:lang w:val="es-ES"/>
+        </w:rPr>
+        <w:t>(Fecha Desde y Fecha Hasta).</w:t>
       </w:r>
     </w:p>
     <w:p>
@@ -176,6 +423,7 @@
           <w:noProof/>
           <w:lang w:val="es-ES" w:eastAsia="es-ES"/>
         </w:rPr>
+        <w:lastRenderedPageBreak/>
         <w:drawing>
           <wp:inline distT="0" distB="0" distL="0" distR="0">
             <wp:extent cx="3157515" cy="2355790"/>
@@ -183,7 +431,7 @@
             <wp:docPr id="1" name="Imagen 1">
               <a:extLst xmlns:a="http://schemas.openxmlformats.org/drawingml/2006/main">
                 <a:ext uri="{FF2B5EF4-FFF2-40B4-BE49-F238E27FC236}">
-                  <a16:creationId xmlns:lc="http://schemas.openxmlformats.org/drawingml/2006/lockedCanvas" xmlns:a16="http://schemas.microsoft.com/office/drawing/2014/main" xmlns:p="http://schemas.openxmlformats.org/presentationml/2006/main" xmlns="" xmlns:w="http://schemas.openxmlformats.org/wordprocessingml/2006/main" xmlns:w10="urn:schemas-microsoft-com:office:word" xmlns:v="urn:schemas-microsoft-com:vml" xmlns:o="urn:schemas-microsoft-com:office:office" id="{E87F07EA-B62F-4797-B0AA-14FD4458664B}"/>
+                  <a16:creationId xmlns:o="urn:schemas-microsoft-com:office:office" xmlns:v="urn:schemas-microsoft-com:vml" xmlns:w10="urn:schemas-microsoft-com:office:word" xmlns:w="http://schemas.openxmlformats.org/wordprocessingml/2006/main" xmlns="" xmlns:p="http://schemas.openxmlformats.org/presentationml/2006/main" xmlns:a16="http://schemas.microsoft.com/office/drawing/2014/main" xmlns:lc="http://schemas.openxmlformats.org/drawingml/2006/lockedCanvas" id="{E87F07EA-B62F-4797-B0AA-14FD4458664B}"/>
                 </a:ext>
               </a:extLst>
             </wp:docPr>
@@ -195,7 +443,7 @@
                     <pic:cNvPr id="4" name="Marcador de contenido 3">
                       <a:extLst>
                         <a:ext uri="{FF2B5EF4-FFF2-40B4-BE49-F238E27FC236}">
-                          <a16:creationId xmlns:lc="http://schemas.openxmlformats.org/drawingml/2006/lockedCanvas" xmlns:a16="http://schemas.microsoft.com/office/drawing/2014/main" xmlns:p="http://schemas.openxmlformats.org/presentationml/2006/main" xmlns="" xmlns:w="http://schemas.openxmlformats.org/wordprocessingml/2006/main" xmlns:w10="urn:schemas-microsoft-com:office:word" xmlns:v="urn:schemas-microsoft-com:vml" xmlns:o="urn:schemas-microsoft-com:office:office" id="{E87F07EA-B62F-4797-B0AA-14FD4458664B}"/>
+                          <a16:creationId xmlns:o="urn:schemas-microsoft-com:office:office" xmlns:v="urn:schemas-microsoft-com:vml" xmlns:w10="urn:schemas-microsoft-com:office:word" xmlns:w="http://schemas.openxmlformats.org/wordprocessingml/2006/main" xmlns="" xmlns:p="http://schemas.openxmlformats.org/presentationml/2006/main" xmlns:a16="http://schemas.microsoft.com/office/drawing/2014/main" xmlns:lc="http://schemas.openxmlformats.org/drawingml/2006/lockedCanvas" id="{E87F07EA-B62F-4797-B0AA-14FD4458664B}"/>
                         </a:ext>
                       </a:extLst>
                     </pic:cNvPr>

</xml_diff>